<commit_message>
half finish the final report
</commit_message>
<xml_diff>
--- a/课程报告模版.docx
+++ b/课程报告模版.docx
@@ -1290,19 +1290,261 @@
     <w:p>
       <w:pPr>
         <w:ind w:firstLine="420"/>
-        <w:rPr>
-          <w:sz w:val="24"/>
-        </w:rPr>
-      </w:pPr>
-      <w:r>
-        <w:rPr>
-          <w:sz w:val="24"/>
-        </w:rPr>
-        <w:t>为什么选这个题目</w:t>
-      </w:r>
-    </w:p>
-    <w:p>
-      <w:pPr>
+      </w:pPr>
+      <w:r>
+        <w:rPr>
+          <w:rFonts w:hint="eastAsia"/>
+        </w:rPr>
+        <w:t>我国公共交通行业蓬勃发展，拥有世界上规模最大的城市公共交通网络，公交市场规模庞大。</w:t>
+      </w:r>
+    </w:p>
+    <w:p>
+      <w:pPr>
+        <w:ind w:firstLine="420"/>
+      </w:pPr>
+      <w:r>
+        <w:rPr>
+          <w:rFonts w:hint="eastAsia"/>
+        </w:rPr>
+        <w:t>然而，近年来公交车突发安全事故屡见不鲜，如</w:t>
+      </w:r>
+      <w:r>
+        <w:rPr>
+          <w:rFonts w:ascii="CMR10" w:eastAsia="CMR10" w:cs="CMR10"/>
+        </w:rPr>
+        <w:t xml:space="preserve">10.28 </w:t>
+      </w:r>
+      <w:r>
+        <w:rPr>
+          <w:rFonts w:hint="eastAsia"/>
+        </w:rPr>
+        <w:t>重庆公交坠江事故、</w:t>
+      </w:r>
+      <w:r>
+        <w:rPr>
+          <w:rFonts w:ascii="CMR10" w:eastAsia="CMR10" w:cs="CMR10"/>
+        </w:rPr>
+        <w:t xml:space="preserve">7.7 </w:t>
+      </w:r>
+      <w:r>
+        <w:rPr>
+          <w:rFonts w:hint="eastAsia"/>
+        </w:rPr>
+        <w:t>安顺公交车坠湖事故等，造成人员伤亡和重大财产损失。公交车突发安全事故主要集中于以下几种情况：</w:t>
+      </w:r>
+    </w:p>
+    <w:p>
+      <w:r>
+        <w:rPr>
+          <w:rFonts w:hint="eastAsia"/>
+        </w:rPr>
+        <w:t>（</w:t>
+      </w:r>
+      <w:r>
+        <w:rPr>
+          <w:rFonts w:ascii="CMR10" w:eastAsia="CMR10" w:cs="CMR10"/>
+        </w:rPr>
+        <w:t>1</w:t>
+      </w:r>
+      <w:r>
+        <w:rPr>
+          <w:rFonts w:hint="eastAsia"/>
+        </w:rPr>
+        <w:t>）司机突发心梗、脑梗、脑出血等，失去意识及控制能力</w:t>
+      </w:r>
+      <w:r>
+        <w:rPr>
+          <w:rFonts w:hint="eastAsia"/>
+        </w:rPr>
+        <w:t>，甚至猝死</w:t>
+      </w:r>
+      <w:r>
+        <w:rPr>
+          <w:rFonts w:hint="eastAsia"/>
+        </w:rPr>
+        <w:t>。</w:t>
+      </w:r>
+    </w:p>
+    <w:p>
+      <w:r>
+        <w:rPr>
+          <w:rFonts w:hint="eastAsia"/>
+        </w:rPr>
+        <w:t>（</w:t>
+      </w:r>
+      <w:r>
+        <w:rPr>
+          <w:rFonts w:ascii="CMR10" w:eastAsia="CMR10" w:cs="CMR10"/>
+        </w:rPr>
+        <w:t>2</w:t>
+      </w:r>
+      <w:r>
+        <w:rPr>
+          <w:rFonts w:hint="eastAsia"/>
+        </w:rPr>
+        <w:t>）司机违规驾驶、疲劳驾驶</w:t>
+      </w:r>
+      <w:r>
+        <w:rPr>
+          <w:rFonts w:hint="eastAsia"/>
+        </w:rPr>
+        <w:t>、</w:t>
+      </w:r>
+      <w:r>
+        <w:rPr>
+          <w:rFonts w:hint="eastAsia"/>
+        </w:rPr>
+        <w:t>酒驾、毒驾、开车打电话、开小差、单手开车等。</w:t>
+      </w:r>
+    </w:p>
+    <w:p>
+      <w:r>
+        <w:rPr>
+          <w:rFonts w:hint="eastAsia"/>
+        </w:rPr>
+        <w:t>（</w:t>
+      </w:r>
+      <w:r>
+        <w:rPr>
+          <w:rFonts w:ascii="CMR10" w:eastAsia="CMR10" w:cs="CMR10"/>
+        </w:rPr>
+        <w:t>3</w:t>
+      </w:r>
+      <w:r>
+        <w:rPr>
+          <w:rFonts w:hint="eastAsia"/>
+        </w:rPr>
+        <w:t>）乘客打骂甚至劫持司机，</w:t>
+      </w:r>
+      <w:r>
+        <w:rPr>
+          <w:rFonts w:hint="eastAsia"/>
+        </w:rPr>
+        <w:t>严重影响乘客与司机的安全</w:t>
+      </w:r>
+      <w:r>
+        <w:rPr>
+          <w:rFonts w:hint="eastAsia"/>
+        </w:rPr>
+        <w:t>。</w:t>
+      </w:r>
+    </w:p>
+    <w:p>
+      <w:r>
+        <w:rPr>
+          <w:rFonts w:hint="eastAsia"/>
+        </w:rPr>
+        <w:t>此外，公交车司机的健康问题长期受到忽视。由于工作压力和劳动强度大，公交司机易患上包括颈椎病、高血压、肠胃疾病等多项职业病。驾驶中精神长期处于高度紧张状态，也极易诱发焦虑抑郁等心理问题。不仅持续危害着公交司机的身心健康，也对全车乘客安全造成潜在威胁。</w:t>
+      </w:r>
+    </w:p>
+    <w:p>
+      <w:pPr>
+        <w:ind w:firstLine="420"/>
+        <w:rPr>
+          <w:rFonts w:hint="eastAsia"/>
+        </w:rPr>
+      </w:pPr>
+      <w:r>
+        <w:rPr>
+          <w:rFonts w:hint="eastAsia"/>
+        </w:rPr>
+        <w:t>本项目提出一款保障公交车驾驶安全</w:t>
+      </w:r>
+      <w:r>
+        <w:rPr>
+          <w:rFonts w:hint="eastAsia"/>
+        </w:rPr>
+        <w:t>、</w:t>
+      </w:r>
+      <w:r>
+        <w:rPr>
+          <w:rFonts w:hint="eastAsia"/>
+        </w:rPr>
+        <w:t>关注公交司机身体健康的安全驾驶监测系统</w:t>
+      </w:r>
+      <w:r>
+        <w:rPr>
+          <w:rFonts w:hint="eastAsia"/>
+        </w:rPr>
+        <w:t>——公交安行，</w:t>
+      </w:r>
+      <w:r>
+        <w:rPr>
+          <w:rFonts w:hint="eastAsia"/>
+        </w:rPr>
+        <w:t>并将其中的</w:t>
+      </w:r>
+      <w:r>
+        <w:rPr>
+          <w:rFonts w:hint="eastAsia"/>
+        </w:rPr>
+        <w:t>云端部分（</w:t>
+      </w:r>
+      <w:r>
+        <w:rPr>
+          <w:rFonts w:hint="eastAsia"/>
+        </w:rPr>
+        <w:t>w</w:t>
+      </w:r>
+      <w:r>
+        <w:t>eb</w:t>
+      </w:r>
+      <w:r>
+        <w:rPr>
+          <w:rFonts w:hint="eastAsia"/>
+        </w:rPr>
+        <w:t>管理</w:t>
+      </w:r>
+      <w:r>
+        <w:t>界面</w:t>
+      </w:r>
+      <w:r>
+        <w:rPr>
+          <w:rFonts w:hint="eastAsia"/>
+        </w:rPr>
+        <w:t>、</w:t>
+      </w:r>
+      <w:r>
+        <w:t>服务器后端</w:t>
+      </w:r>
+      <w:r>
+        <w:rPr>
+          <w:rFonts w:hint="eastAsia"/>
+        </w:rPr>
+        <w:t>）</w:t>
+      </w:r>
+      <w:r>
+        <w:rPr>
+          <w:rFonts w:hint="eastAsia"/>
+        </w:rPr>
+        <w:t>作为</w:t>
+      </w:r>
+      <w:r>
+        <w:rPr>
+          <w:rFonts w:ascii="CMR10" w:eastAsia="CMR10" w:cs="CMR10"/>
+        </w:rPr>
+        <w:t>C#</w:t>
+      </w:r>
+      <w:r>
+        <w:rPr>
+          <w:rFonts w:hint="eastAsia"/>
+        </w:rPr>
+        <w:t>结课大作业提交。</w:t>
+      </w:r>
+    </w:p>
+    <w:p>
+      <w:pPr>
+        <w:rPr>
+          <w:rFonts w:hint="eastAsia"/>
+        </w:rPr>
+      </w:pPr>
+    </w:p>
+    <w:p>
+      <w:pPr>
+        <w:numPr>
+          <w:ilvl w:val="1"/>
+          <w:numId w:val="1"/>
+        </w:numPr>
         <w:rPr>
           <w:rFonts w:ascii="黑体" w:eastAsia="黑体" w:hAnsi="宋体"/>
           <w:b/>
@@ -1310,6 +1552,94 @@
           <w:szCs w:val="28"/>
         </w:rPr>
       </w:pPr>
+      <w:r>
+        <w:rPr>
+          <w:rFonts w:ascii="黑体" w:eastAsia="黑体" w:hAnsi="宋体"/>
+          <w:b/>
+          <w:sz w:val="28"/>
+          <w:szCs w:val="28"/>
+        </w:rPr>
+        <w:t>选题意义</w:t>
+      </w:r>
+    </w:p>
+    <w:p>
+      <w:pPr>
+        <w:ind w:firstLine="420"/>
+      </w:pPr>
+      <w:r>
+        <w:rPr>
+          <w:rFonts w:hint="eastAsia"/>
+        </w:rPr>
+        <w:t>基于公交交通的</w:t>
+      </w:r>
+      <w:r>
+        <w:rPr>
+          <w:rFonts w:hint="eastAsia"/>
+        </w:rPr>
+        <w:t>广泛性与</w:t>
+      </w:r>
+      <w:r>
+        <w:rPr>
+          <w:rFonts w:hint="eastAsia"/>
+        </w:rPr>
+        <w:t>普及</w:t>
+      </w:r>
+      <w:r>
+        <w:rPr>
+          <w:rFonts w:hint="eastAsia"/>
+        </w:rPr>
+        <w:t>性，公交安全对于保障社会的和谐与人民的</w:t>
+      </w:r>
+      <w:r>
+        <w:rPr>
+          <w:rFonts w:hint="eastAsia"/>
+        </w:rPr>
+        <w:t>生命</w:t>
+      </w:r>
+      <w:r>
+        <w:rPr>
+          <w:rFonts w:hint="eastAsia"/>
+        </w:rPr>
+        <w:t>安全</w:t>
+      </w:r>
+      <w:r>
+        <w:rPr>
+          <w:rFonts w:hint="eastAsia"/>
+        </w:rPr>
+        <w:t>举足轻重</w:t>
+      </w:r>
+      <w:r>
+        <w:rPr>
+          <w:rFonts w:hint="eastAsia"/>
+        </w:rPr>
+        <w:t>。</w:t>
+      </w:r>
+    </w:p>
+    <w:p>
+      <w:pPr>
+        <w:rPr>
+          <w:rFonts w:ascii="黑体" w:eastAsia="黑体" w:hAnsi="宋体"/>
+          <w:b/>
+          <w:sz w:val="28"/>
+          <w:szCs w:val="28"/>
+        </w:rPr>
+      </w:pPr>
+      <w:r>
+        <w:rPr>
+          <w:rFonts w:hint="eastAsia"/>
+        </w:rPr>
+        <w:t>本项目提出一款保障公交车驾驶安全，关注公交司机身体健康的智能安全驾驶系统。从社会角度，有助于维护公共交通安全，减少意外交通事故发生频率，促进社会治理，守护居民生命及财产安全。从公交车司机角度，有助于改善公交车司机身心健康情况，保障其劳动者权益。此外，增设公交车安全系统管理人员一职，还将促进社会就业，助力建设智能化的城市公交体系。</w:t>
+      </w:r>
+    </w:p>
+    <w:p>
+      <w:pPr>
+        <w:rPr>
+          <w:rFonts w:ascii="黑体" w:eastAsia="黑体" w:hAnsi="宋体" w:hint="eastAsia"/>
+          <w:b/>
+          <w:sz w:val="28"/>
+          <w:szCs w:val="28"/>
+        </w:rPr>
+      </w:pPr>
     </w:p>
     <w:p>
       <w:pPr>
@@ -1331,51 +1661,6 @@
           <w:sz w:val="28"/>
           <w:szCs w:val="28"/>
         </w:rPr>
-        <w:t>选题意义</w:t>
-      </w:r>
-    </w:p>
-    <w:p>
-      <w:pPr>
-        <w:ind w:firstLine="420"/>
-        <w:rPr>
-          <w:sz w:val="24"/>
-        </w:rPr>
-      </w:pPr>
-      <w:r>
-        <w:rPr>
-          <w:sz w:val="24"/>
-        </w:rPr>
-        <w:t>项目的应用价值或创新点</w:t>
-      </w:r>
-    </w:p>
-    <w:p>
-      <w:pPr>
-        <w:ind w:firstLine="420"/>
-        <w:rPr>
-          <w:sz w:val="24"/>
-        </w:rPr>
-      </w:pPr>
-    </w:p>
-    <w:p>
-      <w:pPr>
-        <w:numPr>
-          <w:ilvl w:val="1"/>
-          <w:numId w:val="1"/>
-        </w:numPr>
-        <w:rPr>
-          <w:rFonts w:ascii="黑体" w:eastAsia="黑体" w:hAnsi="宋体"/>
-          <w:b/>
-          <w:sz w:val="28"/>
-          <w:szCs w:val="28"/>
-        </w:rPr>
-      </w:pPr>
-      <w:r>
-        <w:rPr>
-          <w:rFonts w:ascii="黑体" w:eastAsia="黑体" w:hAnsi="宋体"/>
-          <w:b/>
-          <w:sz w:val="28"/>
-          <w:szCs w:val="28"/>
-        </w:rPr>
         <w:t>我承担的工作</w:t>
       </w:r>
     </w:p>
@@ -1389,8 +1674,6 @@
           <w:sz w:val="24"/>
         </w:rPr>
       </w:pPr>
-      <w:bookmarkStart w:id="0" w:name="_GoBack"/>
-      <w:bookmarkEnd w:id="0"/>
       <w:r>
         <w:rPr>
           <w:rFonts w:ascii="宋体" w:hAnsi="宋体" w:hint="eastAsia"/>
@@ -1509,17 +1792,110 @@
         <w:ind w:firstLine="420"/>
         <w:rPr>
           <w:sz w:val="24"/>
-        </w:rPr>
-      </w:pPr>
-      <w:r>
-        <w:rPr>
-          <w:sz w:val="24"/>
+          <w:highlight w:val="yellow"/>
+        </w:rPr>
+      </w:pPr>
+      <w:r>
+        <w:rPr>
+          <w:sz w:val="24"/>
+          <w:highlight w:val="yellow"/>
         </w:rPr>
         <w:t>画用例图，写清软件的需求</w:t>
       </w:r>
     </w:p>
     <w:p>
       <w:pPr>
+        <w:rPr>
+          <w:highlight w:val="yellow"/>
+        </w:rPr>
+      </w:pPr>
+      <w:r>
+        <w:rPr>
+          <w:highlight w:val="yellow"/>
+        </w:rPr>
+        <w:tab/>
+      </w:r>
+      <w:r>
+        <w:rPr>
+          <w:rFonts w:hint="eastAsia"/>
+          <w:highlight w:val="yellow"/>
+        </w:rPr>
+        <w:t>用例图是从用户角度看到的系统功能，每个用例是一个使用场景。用例图一般不用画内部实现模块</w:t>
+      </w:r>
+    </w:p>
+    <w:p>
+      <w:pPr>
+        <w:rPr>
+          <w:highlight w:val="yellow"/>
+        </w:rPr>
+      </w:pPr>
+      <w:r>
+        <w:rPr>
+          <w:highlight w:val="yellow"/>
+        </w:rPr>
+        <w:tab/>
+      </w:r>
+      <w:r>
+        <w:rPr>
+          <w:rFonts w:hint="eastAsia"/>
+          <w:highlight w:val="yellow"/>
+        </w:rPr>
+        <w:t>明天加</w:t>
+      </w:r>
+    </w:p>
+    <w:p>
+      <w:pPr>
+        <w:rPr>
+          <w:rFonts w:hint="eastAsia"/>
+        </w:rPr>
+      </w:pPr>
+      <w:r>
+        <w:rPr>
+          <w:noProof/>
+        </w:rPr>
+        <w:drawing>
+          <wp:inline distT="0" distB="0" distL="0" distR="0" wp14:anchorId="29195741" wp14:editId="214B2664">
+            <wp:extent cx="3079908" cy="3022755"/>
+            <wp:effectExtent l="0" t="0" r="6350" b="6350"/>
+            <wp:docPr id="5" name="图片 5"/>
+            <wp:cNvGraphicFramePr>
+              <a:graphicFrameLocks xmlns:a="http://schemas.openxmlformats.org/drawingml/2006/main" noChangeAspect="1"/>
+            </wp:cNvGraphicFramePr>
+            <a:graphic xmlns:a="http://schemas.openxmlformats.org/drawingml/2006/main">
+              <a:graphicData uri="http://schemas.openxmlformats.org/drawingml/2006/picture">
+                <pic:pic xmlns:pic="http://schemas.openxmlformats.org/drawingml/2006/picture">
+                  <pic:nvPicPr>
+                    <pic:cNvPr id="1" name=""/>
+                    <pic:cNvPicPr/>
+                  </pic:nvPicPr>
+                  <pic:blipFill>
+                    <a:blip r:embed="rId8"/>
+                    <a:stretch>
+                      <a:fillRect/>
+                    </a:stretch>
+                  </pic:blipFill>
+                  <pic:spPr>
+                    <a:xfrm>
+                      <a:off x="0" y="0"/>
+                      <a:ext cx="3079908" cy="3022755"/>
+                    </a:xfrm>
+                    <a:prstGeom prst="rect">
+                      <a:avLst/>
+                    </a:prstGeom>
+                  </pic:spPr>
+                </pic:pic>
+              </a:graphicData>
+            </a:graphic>
+          </wp:inline>
+        </w:drawing>
+      </w:r>
+    </w:p>
+    <w:p>
+      <w:pPr>
+        <w:numPr>
+          <w:ilvl w:val="1"/>
+          <w:numId w:val="1"/>
+        </w:numPr>
         <w:rPr>
           <w:rFonts w:ascii="黑体" w:eastAsia="黑体" w:hAnsi="宋体"/>
           <w:b/>
@@ -1527,27 +1903,13 @@
           <w:szCs w:val="28"/>
         </w:rPr>
       </w:pPr>
-    </w:p>
-    <w:p>
-      <w:pPr>
-        <w:numPr>
-          <w:ilvl w:val="1"/>
-          <w:numId w:val="1"/>
-        </w:numPr>
+      <w:r>
         <w:rPr>
           <w:rFonts w:ascii="黑体" w:eastAsia="黑体" w:hAnsi="宋体"/>
           <w:b/>
           <w:sz w:val="28"/>
           <w:szCs w:val="28"/>
         </w:rPr>
-      </w:pPr>
-      <w:r>
-        <w:rPr>
-          <w:rFonts w:ascii="黑体" w:eastAsia="黑体" w:hAnsi="宋体"/>
-          <w:b/>
-          <w:sz w:val="28"/>
-          <w:szCs w:val="28"/>
-        </w:rPr>
         <w:t>功能组成</w:t>
       </w:r>
     </w:p>
@@ -1556,11 +1918,13 @@
         <w:ind w:firstLine="420"/>
         <w:rPr>
           <w:sz w:val="24"/>
-        </w:rPr>
-      </w:pPr>
-      <w:r>
-        <w:rPr>
-          <w:sz w:val="24"/>
+          <w:highlight w:val="yellow"/>
+        </w:rPr>
+      </w:pPr>
+      <w:r>
+        <w:rPr>
+          <w:sz w:val="24"/>
+          <w:highlight w:val="yellow"/>
         </w:rPr>
         <w:t>画功能组成图，对软件功能进行描述</w:t>
       </w:r>
@@ -1569,6 +1933,590 @@
       <w:pPr>
         <w:ind w:firstLine="420"/>
         <w:rPr>
+          <w:sz w:val="24"/>
+          <w:highlight w:val="yellow"/>
+        </w:rPr>
+      </w:pPr>
+      <w:r>
+        <w:rPr>
+          <w:rFonts w:hint="eastAsia"/>
+          <w:sz w:val="24"/>
+          <w:highlight w:val="yellow"/>
+        </w:rPr>
+        <w:t>功能组成图是从开发者角度分解出来的功能模块，并不一定和用例一一对应。功能组成图中模块可以实现一个用户看不到的功能。</w:t>
+      </w:r>
+    </w:p>
+    <w:p>
+      <w:pPr>
+        <w:ind w:firstLine="420"/>
+        <w:rPr>
+          <w:rFonts w:hint="eastAsia"/>
+          <w:sz w:val="24"/>
+        </w:rPr>
+      </w:pPr>
+      <w:r>
+        <w:rPr>
+          <w:rFonts w:hint="eastAsia"/>
+          <w:sz w:val="24"/>
+          <w:highlight w:val="yellow"/>
+        </w:rPr>
+        <w:t>图片待修改</w:t>
+      </w:r>
+    </w:p>
+    <w:p>
+      <w:pPr>
+        <w:ind w:firstLine="420"/>
+        <w:rPr>
+          <w:sz w:val="24"/>
+        </w:rPr>
+      </w:pPr>
+    </w:p>
+    <w:p>
+      <w:pPr>
+        <w:ind w:firstLine="420"/>
+        <w:rPr>
+          <w:noProof/>
+        </w:rPr>
+      </w:pPr>
+      <w:r>
+        <w:rPr>
+          <w:noProof/>
+        </w:rPr>
+        <w:lastRenderedPageBreak/>
+        <w:drawing>
+          <wp:inline distT="0" distB="0" distL="0" distR="0" wp14:anchorId="409FC0E3" wp14:editId="00E5376B">
+            <wp:extent cx="2057400" cy="2383059"/>
+            <wp:effectExtent l="0" t="0" r="0" b="0"/>
+            <wp:docPr id="1" name="图片 1"/>
+            <wp:cNvGraphicFramePr>
+              <a:graphicFrameLocks xmlns:a="http://schemas.openxmlformats.org/drawingml/2006/main" noChangeAspect="1"/>
+            </wp:cNvGraphicFramePr>
+            <a:graphic xmlns:a="http://schemas.openxmlformats.org/drawingml/2006/main">
+              <a:graphicData uri="http://schemas.openxmlformats.org/drawingml/2006/picture">
+                <pic:pic xmlns:pic="http://schemas.openxmlformats.org/drawingml/2006/picture">
+                  <pic:nvPicPr>
+                    <pic:cNvPr id="1" name=""/>
+                    <pic:cNvPicPr/>
+                  </pic:nvPicPr>
+                  <pic:blipFill>
+                    <a:blip r:embed="rId9"/>
+                    <a:stretch>
+                      <a:fillRect/>
+                    </a:stretch>
+                  </pic:blipFill>
+                  <pic:spPr>
+                    <a:xfrm>
+                      <a:off x="0" y="0"/>
+                      <a:ext cx="2065464" cy="2392399"/>
+                    </a:xfrm>
+                    <a:prstGeom prst="rect">
+                      <a:avLst/>
+                    </a:prstGeom>
+                  </pic:spPr>
+                </pic:pic>
+              </a:graphicData>
+            </a:graphic>
+          </wp:inline>
+        </w:drawing>
+      </w:r>
+      <w:r>
+        <w:rPr>
+          <w:noProof/>
+        </w:rPr>
+        <w:t xml:space="preserve"> </w:t>
+      </w:r>
+      <w:r>
+        <w:rPr>
+          <w:noProof/>
+        </w:rPr>
+        <w:drawing>
+          <wp:inline distT="0" distB="0" distL="0" distR="0" wp14:anchorId="536BD325" wp14:editId="31C6E841">
+            <wp:extent cx="4830645" cy="4461163"/>
+            <wp:effectExtent l="0" t="0" r="8255" b="0"/>
+            <wp:docPr id="3" name="图片 3"/>
+            <wp:cNvGraphicFramePr>
+              <a:graphicFrameLocks xmlns:a="http://schemas.openxmlformats.org/drawingml/2006/main" noChangeAspect="1"/>
+            </wp:cNvGraphicFramePr>
+            <a:graphic xmlns:a="http://schemas.openxmlformats.org/drawingml/2006/main">
+              <a:graphicData uri="http://schemas.openxmlformats.org/drawingml/2006/picture">
+                <pic:pic xmlns:pic="http://schemas.openxmlformats.org/drawingml/2006/picture">
+                  <pic:nvPicPr>
+                    <pic:cNvPr id="1" name=""/>
+                    <pic:cNvPicPr/>
+                  </pic:nvPicPr>
+                  <pic:blipFill>
+                    <a:blip r:embed="rId10"/>
+                    <a:stretch>
+                      <a:fillRect/>
+                    </a:stretch>
+                  </pic:blipFill>
+                  <pic:spPr>
+                    <a:xfrm>
+                      <a:off x="0" y="0"/>
+                      <a:ext cx="4862487" cy="4490570"/>
+                    </a:xfrm>
+                    <a:prstGeom prst="rect">
+                      <a:avLst/>
+                    </a:prstGeom>
+                  </pic:spPr>
+                </pic:pic>
+              </a:graphicData>
+            </a:graphic>
+          </wp:inline>
+        </w:drawing>
+      </w:r>
+    </w:p>
+    <w:p>
+      <w:pPr>
+        <w:ind w:firstLine="420"/>
+        <w:rPr>
+          <w:sz w:val="24"/>
+        </w:rPr>
+      </w:pPr>
+      <w:r>
+        <w:rPr>
+          <w:sz w:val="24"/>
+        </w:rPr>
+        <w:t>M</w:t>
+      </w:r>
+      <w:r>
+        <w:rPr>
+          <w:rFonts w:hint="eastAsia"/>
+          <w:sz w:val="24"/>
+        </w:rPr>
+        <w:t>odel</w:t>
+      </w:r>
+      <w:r>
+        <w:rPr>
+          <w:rFonts w:hint="eastAsia"/>
+          <w:sz w:val="24"/>
+        </w:rPr>
+        <w:t>层</w:t>
+      </w:r>
+      <w:r>
+        <w:rPr>
+          <w:rFonts w:hint="eastAsia"/>
+          <w:sz w:val="24"/>
+        </w:rPr>
+        <w:t>用于定义实体</w:t>
+      </w:r>
+      <w:r>
+        <w:rPr>
+          <w:rFonts w:hint="eastAsia"/>
+          <w:sz w:val="24"/>
+        </w:rPr>
+        <w:t>，</w:t>
+      </w:r>
+      <w:r>
+        <w:rPr>
+          <w:rFonts w:hint="eastAsia"/>
+          <w:sz w:val="24"/>
+        </w:rPr>
+        <w:t>用于存放实体类，与数据库中的属性值基本保持一致。</w:t>
+      </w:r>
+      <w:r>
+        <w:rPr>
+          <w:rFonts w:hint="eastAsia"/>
+          <w:sz w:val="24"/>
+        </w:rPr>
+        <w:t>M</w:t>
+      </w:r>
+      <w:r>
+        <w:rPr>
+          <w:sz w:val="24"/>
+        </w:rPr>
+        <w:t>odel</w:t>
+      </w:r>
+      <w:r>
+        <w:rPr>
+          <w:rFonts w:hint="eastAsia"/>
+          <w:sz w:val="24"/>
+        </w:rPr>
+        <w:t>层定义了公交车类、司机类、实时通话类、语音留言类、危险行为类、异常生理指标类、危险行为记录类、管理员类、实时传感数据类、路线类、工作信息类</w:t>
+      </w:r>
+      <w:r>
+        <w:rPr>
+          <w:rFonts w:hint="eastAsia"/>
+          <w:sz w:val="24"/>
+        </w:rPr>
+        <w:t>，并</w:t>
+      </w:r>
+      <w:r>
+        <w:rPr>
+          <w:rFonts w:hint="eastAsia"/>
+          <w:sz w:val="24"/>
+        </w:rPr>
+        <w:t>定义</w:t>
+      </w:r>
+      <w:r>
+        <w:rPr>
+          <w:rFonts w:hint="eastAsia"/>
+          <w:sz w:val="24"/>
+        </w:rPr>
+        <w:t>这些类</w:t>
+      </w:r>
+      <w:r>
+        <w:rPr>
+          <w:rFonts w:hint="eastAsia"/>
+          <w:sz w:val="24"/>
+        </w:rPr>
+        <w:t>属性的</w:t>
+      </w:r>
+      <w:r>
+        <w:rPr>
+          <w:rFonts w:hint="eastAsia"/>
+          <w:sz w:val="24"/>
+        </w:rPr>
+        <w:t>get</w:t>
+      </w:r>
+      <w:r>
+        <w:rPr>
+          <w:rFonts w:hint="eastAsia"/>
+          <w:sz w:val="24"/>
+        </w:rPr>
+        <w:t xml:space="preserve"> </w:t>
+      </w:r>
+      <w:r>
+        <w:rPr>
+          <w:rFonts w:hint="eastAsia"/>
+          <w:sz w:val="24"/>
+        </w:rPr>
+        <w:t>()</w:t>
+      </w:r>
+      <w:r>
+        <w:rPr>
+          <w:rFonts w:hint="eastAsia"/>
+          <w:sz w:val="24"/>
+        </w:rPr>
+        <w:t>和</w:t>
+      </w:r>
+      <w:r>
+        <w:rPr>
+          <w:rFonts w:hint="eastAsia"/>
+          <w:sz w:val="24"/>
+        </w:rPr>
+        <w:t>set</w:t>
+      </w:r>
+      <w:r>
+        <w:rPr>
+          <w:rFonts w:hint="eastAsia"/>
+          <w:sz w:val="24"/>
+        </w:rPr>
+        <w:t xml:space="preserve"> </w:t>
+      </w:r>
+      <w:r>
+        <w:rPr>
+          <w:rFonts w:hint="eastAsia"/>
+          <w:sz w:val="24"/>
+        </w:rPr>
+        <w:t>()</w:t>
+      </w:r>
+      <w:r>
+        <w:rPr>
+          <w:rFonts w:hint="eastAsia"/>
+          <w:sz w:val="24"/>
+        </w:rPr>
+        <w:t>方法。</w:t>
+      </w:r>
+    </w:p>
+    <w:p>
+      <w:pPr>
+        <w:ind w:firstLine="420"/>
+        <w:rPr>
+          <w:sz w:val="24"/>
+        </w:rPr>
+      </w:pPr>
+      <w:r>
+        <w:rPr>
+          <w:rFonts w:hint="eastAsia"/>
+          <w:sz w:val="24"/>
+        </w:rPr>
+        <w:t>S</w:t>
+      </w:r>
+      <w:r>
+        <w:rPr>
+          <w:sz w:val="24"/>
+        </w:rPr>
+        <w:t>ervice</w:t>
+      </w:r>
+      <w:r>
+        <w:rPr>
+          <w:rFonts w:hint="eastAsia"/>
+          <w:sz w:val="24"/>
+        </w:rPr>
+        <w:t>类</w:t>
+      </w:r>
+      <w:r>
+        <w:rPr>
+          <w:rFonts w:hint="eastAsia"/>
+          <w:sz w:val="24"/>
+        </w:rPr>
+        <w:t>用于实现操作的具体方法，</w:t>
+      </w:r>
+      <w:r>
+        <w:rPr>
+          <w:rFonts w:hint="eastAsia"/>
+          <w:sz w:val="24"/>
+        </w:rPr>
+        <w:t>并与数据库交互</w:t>
+      </w:r>
+      <w:r>
+        <w:rPr>
+          <w:rFonts w:hint="eastAsia"/>
+          <w:sz w:val="24"/>
+        </w:rPr>
+        <w:t>。</w:t>
+      </w:r>
+      <w:r>
+        <w:rPr>
+          <w:rFonts w:hint="eastAsia"/>
+          <w:sz w:val="24"/>
+        </w:rPr>
+        <w:t>Service</w:t>
+      </w:r>
+      <w:r>
+        <w:rPr>
+          <w:rFonts w:hint="eastAsia"/>
+          <w:sz w:val="24"/>
+        </w:rPr>
+        <w:t>用于存放业务逻辑处理，不直接和数据库打交道，为</w:t>
+      </w:r>
+      <w:r>
+        <w:rPr>
+          <w:sz w:val="24"/>
+        </w:rPr>
+        <w:t>C</w:t>
+      </w:r>
+      <w:r>
+        <w:rPr>
+          <w:rFonts w:hint="eastAsia"/>
+          <w:sz w:val="24"/>
+        </w:rPr>
+        <w:t>ontroller</w:t>
+      </w:r>
+      <w:r>
+        <w:rPr>
+          <w:rFonts w:hint="eastAsia"/>
+          <w:sz w:val="24"/>
+        </w:rPr>
+        <w:t>层提供方法接口。</w:t>
+      </w:r>
+      <w:r>
+        <w:rPr>
+          <w:rFonts w:hint="eastAsia"/>
+          <w:sz w:val="24"/>
+        </w:rPr>
+        <w:t>S</w:t>
+      </w:r>
+      <w:r>
+        <w:rPr>
+          <w:sz w:val="24"/>
+        </w:rPr>
+        <w:t>ervice</w:t>
+      </w:r>
+      <w:r>
+        <w:rPr>
+          <w:rFonts w:hint="eastAsia"/>
+          <w:sz w:val="24"/>
+        </w:rPr>
+        <w:t>层包括驾驶行为分析、司机实时照片类型转换、解析</w:t>
+      </w:r>
+      <w:r>
+        <w:rPr>
+          <w:rFonts w:hint="eastAsia"/>
+          <w:sz w:val="24"/>
+        </w:rPr>
+        <w:t>j</w:t>
+      </w:r>
+      <w:r>
+        <w:rPr>
+          <w:sz w:val="24"/>
+        </w:rPr>
+        <w:t>son</w:t>
+      </w:r>
+      <w:r>
+        <w:rPr>
+          <w:rFonts w:hint="eastAsia"/>
+          <w:sz w:val="24"/>
+        </w:rPr>
+        <w:t>信息、解析</w:t>
+      </w:r>
+      <w:r>
+        <w:rPr>
+          <w:rFonts w:hint="eastAsia"/>
+          <w:sz w:val="24"/>
+        </w:rPr>
+        <w:t>t</w:t>
+      </w:r>
+      <w:r>
+        <w:rPr>
+          <w:sz w:val="24"/>
+        </w:rPr>
+        <w:t>oken</w:t>
+      </w:r>
+      <w:r>
+        <w:rPr>
+          <w:rFonts w:hint="eastAsia"/>
+          <w:sz w:val="24"/>
+        </w:rPr>
+        <w:t>、密码加密、身份认证、文件转流、实时指标和行为分析、查询路线信息、司机打开等功</w:t>
+      </w:r>
+      <w:r>
+        <w:rPr>
+          <w:rFonts w:hint="eastAsia"/>
+          <w:sz w:val="24"/>
+        </w:rPr>
+        <w:lastRenderedPageBreak/>
+        <w:t>能。</w:t>
+      </w:r>
+    </w:p>
+    <w:p>
+      <w:pPr>
+        <w:ind w:firstLine="420"/>
+        <w:rPr>
+          <w:sz w:val="24"/>
+        </w:rPr>
+      </w:pPr>
+      <w:r>
+        <w:rPr>
+          <w:rFonts w:hint="eastAsia"/>
+          <w:sz w:val="24"/>
+        </w:rPr>
+        <w:t>C</w:t>
+      </w:r>
+      <w:r>
+        <w:rPr>
+          <w:sz w:val="24"/>
+        </w:rPr>
+        <w:t>ontroller</w:t>
+      </w:r>
+      <w:r>
+        <w:rPr>
+          <w:rFonts w:hint="eastAsia"/>
+          <w:sz w:val="24"/>
+        </w:rPr>
+        <w:t>层</w:t>
+      </w:r>
+      <w:r>
+        <w:rPr>
+          <w:rFonts w:hint="eastAsia"/>
+          <w:sz w:val="24"/>
+        </w:rPr>
+        <w:t>控制业务逻辑</w:t>
+      </w:r>
+      <w:r>
+        <w:rPr>
+          <w:rFonts w:hint="eastAsia"/>
+          <w:sz w:val="24"/>
+        </w:rPr>
+        <w:t>，并向</w:t>
+      </w:r>
+      <w:r>
+        <w:rPr>
+          <w:rFonts w:hint="eastAsia"/>
+          <w:sz w:val="24"/>
+        </w:rPr>
+        <w:t>外提供接口</w:t>
+      </w:r>
+      <w:r>
+        <w:rPr>
+          <w:rFonts w:hint="eastAsia"/>
+          <w:sz w:val="24"/>
+        </w:rPr>
+        <w:t>。</w:t>
+      </w:r>
+      <w:r>
+        <w:rPr>
+          <w:rFonts w:hint="eastAsia"/>
+          <w:sz w:val="24"/>
+        </w:rPr>
+        <w:t>Controller</w:t>
+      </w:r>
+      <w:r>
+        <w:rPr>
+          <w:rFonts w:hint="eastAsia"/>
+          <w:sz w:val="24"/>
+        </w:rPr>
+        <w:t>层负责具体的业务模块流程的控制，主要调用</w:t>
+      </w:r>
+      <w:r>
+        <w:rPr>
+          <w:rFonts w:hint="eastAsia"/>
+          <w:sz w:val="24"/>
+        </w:rPr>
+        <w:t>Service</w:t>
+      </w:r>
+      <w:r>
+        <w:rPr>
+          <w:rFonts w:hint="eastAsia"/>
+          <w:sz w:val="24"/>
+        </w:rPr>
+        <w:t>层里面的接口控制具体的业务流程</w:t>
+      </w:r>
+      <w:r>
+        <w:rPr>
+          <w:rFonts w:hint="eastAsia"/>
+          <w:sz w:val="24"/>
+        </w:rPr>
+        <w:t>。</w:t>
+      </w:r>
+      <w:r>
+        <w:rPr>
+          <w:rFonts w:hint="eastAsia"/>
+          <w:sz w:val="24"/>
+        </w:rPr>
+        <w:t>C</w:t>
+      </w:r>
+      <w:r>
+        <w:rPr>
+          <w:sz w:val="24"/>
+        </w:rPr>
+        <w:t>ontroller</w:t>
+      </w:r>
+      <w:r>
+        <w:rPr>
+          <w:rFonts w:hint="eastAsia"/>
+          <w:sz w:val="24"/>
+        </w:rPr>
+        <w:t>层包括用户登录、查询道路信息、获取车辆及司机的实时信息、数据库操作等功能。</w:t>
+      </w:r>
+    </w:p>
+    <w:p>
+      <w:pPr>
+        <w:ind w:firstLine="420"/>
+        <w:rPr>
+          <w:rFonts w:hint="eastAsia"/>
+          <w:sz w:val="24"/>
+        </w:rPr>
+      </w:pPr>
+      <w:r>
+        <w:rPr>
+          <w:rFonts w:hint="eastAsia"/>
+          <w:sz w:val="24"/>
+        </w:rPr>
+        <w:t>C</w:t>
+      </w:r>
+      <w:r>
+        <w:rPr>
+          <w:sz w:val="24"/>
+        </w:rPr>
+        <w:t>ontext</w:t>
+      </w:r>
+      <w:r>
+        <w:rPr>
+          <w:rFonts w:hint="eastAsia"/>
+          <w:sz w:val="24"/>
+        </w:rPr>
+        <w:t>层主要用于设置数据库环境。</w:t>
+      </w:r>
+      <w:bookmarkStart w:id="0" w:name="_GoBack"/>
+      <w:bookmarkEnd w:id="0"/>
+    </w:p>
+    <w:p>
+      <w:pPr>
+        <w:ind w:firstLine="420"/>
+        <w:rPr>
+          <w:rFonts w:hint="eastAsia"/>
           <w:sz w:val="24"/>
         </w:rPr>
       </w:pPr>
@@ -1619,7 +2567,6 @@
           <w:szCs w:val="28"/>
         </w:rPr>
       </w:pPr>
-      <w:proofErr w:type="gramStart"/>
       <w:r>
         <w:rPr>
           <w:rFonts w:ascii="黑体" w:eastAsia="黑体" w:hAnsi="宋体"/>
@@ -1627,87 +2574,66 @@
           <w:sz w:val="28"/>
           <w:szCs w:val="28"/>
         </w:rPr>
-        <w:t>基于**</w:t>
-      </w:r>
-      <w:proofErr w:type="gramEnd"/>
-      <w:r>
+        <w:t>基于**的*技术</w:t>
+      </w:r>
+    </w:p>
+    <w:p>
+      <w:pPr>
+        <w:ind w:firstLine="420"/>
+        <w:rPr>
+          <w:sz w:val="24"/>
+        </w:rPr>
+      </w:pPr>
+      <w:r>
+        <w:rPr>
+          <w:sz w:val="24"/>
+        </w:rPr>
+        <w:t>写清楚使用什么技术，解决了什么问题</w:t>
+      </w:r>
+    </w:p>
+    <w:p>
+      <w:pPr>
+        <w:ind w:firstLine="420"/>
+        <w:rPr>
+          <w:sz w:val="24"/>
+        </w:rPr>
+      </w:pPr>
+      <w:r>
+        <w:rPr>
+          <w:sz w:val="24"/>
+        </w:rPr>
+        <w:t>不要大量粘贴代码，使用图、文将技术原理解释清楚</w:t>
+      </w:r>
+    </w:p>
+    <w:p>
+      <w:pPr>
+        <w:ind w:firstLine="420"/>
+        <w:rPr>
+          <w:sz w:val="24"/>
+        </w:rPr>
+      </w:pPr>
+    </w:p>
+    <w:p>
+      <w:pPr>
+        <w:numPr>
+          <w:ilvl w:val="1"/>
+          <w:numId w:val="1"/>
+        </w:numPr>
         <w:rPr>
           <w:rFonts w:ascii="黑体" w:eastAsia="黑体" w:hAnsi="宋体"/>
           <w:b/>
           <w:sz w:val="28"/>
           <w:szCs w:val="28"/>
         </w:rPr>
-        <w:t>的*技术</w:t>
-      </w:r>
-    </w:p>
-    <w:p>
-      <w:pPr>
-        <w:ind w:firstLine="420"/>
-        <w:rPr>
-          <w:sz w:val="24"/>
-        </w:rPr>
-      </w:pPr>
-      <w:r>
-        <w:rPr>
-          <w:sz w:val="24"/>
-        </w:rPr>
-        <w:t>写清楚使用什么技术，解决了什么问题</w:t>
-      </w:r>
-    </w:p>
-    <w:p>
-      <w:pPr>
-        <w:ind w:firstLine="420"/>
-        <w:rPr>
-          <w:sz w:val="24"/>
-        </w:rPr>
-      </w:pPr>
-      <w:r>
-        <w:rPr>
-          <w:sz w:val="24"/>
-        </w:rPr>
-        <w:t>不要大量粘贴代码，使用图、文将技术原理解释清楚</w:t>
-      </w:r>
-    </w:p>
-    <w:p>
-      <w:pPr>
-        <w:ind w:firstLine="420"/>
-        <w:rPr>
-          <w:sz w:val="24"/>
-        </w:rPr>
-      </w:pPr>
-    </w:p>
-    <w:p>
-      <w:pPr>
-        <w:numPr>
-          <w:ilvl w:val="1"/>
-          <w:numId w:val="1"/>
-        </w:numPr>
+      </w:pPr>
+      <w:r>
         <w:rPr>
           <w:rFonts w:ascii="黑体" w:eastAsia="黑体" w:hAnsi="宋体"/>
           <w:b/>
           <w:sz w:val="28"/>
           <w:szCs w:val="28"/>
         </w:rPr>
-      </w:pPr>
-      <w:proofErr w:type="gramStart"/>
-      <w:r>
-        <w:rPr>
-          <w:rFonts w:ascii="黑体" w:eastAsia="黑体" w:hAnsi="宋体"/>
-          <w:b/>
-          <w:sz w:val="28"/>
-          <w:szCs w:val="28"/>
-        </w:rPr>
-        <w:t>基于**</w:t>
-      </w:r>
-      <w:proofErr w:type="gramEnd"/>
-      <w:r>
-        <w:rPr>
-          <w:rFonts w:ascii="黑体" w:eastAsia="黑体" w:hAnsi="宋体"/>
-          <w:b/>
-          <w:sz w:val="28"/>
-          <w:szCs w:val="28"/>
-        </w:rPr>
-        <w:t>的*技术</w:t>
+        <w:t>基于**的*技术</w:t>
       </w:r>
     </w:p>
     <w:p>
@@ -1799,11 +2725,13 @@
         <w:ind w:firstLine="420"/>
         <w:rPr>
           <w:sz w:val="24"/>
-        </w:rPr>
-      </w:pPr>
-      <w:r>
-        <w:rPr>
-          <w:sz w:val="24"/>
+          <w:highlight w:val="yellow"/>
+        </w:rPr>
+      </w:pPr>
+      <w:r>
+        <w:rPr>
+          <w:sz w:val="24"/>
+          <w:highlight w:val="yellow"/>
         </w:rPr>
         <w:t>通过一个软件使用的案例，对软件功能进行介绍。</w:t>
       </w:r>
@@ -1813,11 +2741,13 @@
         <w:ind w:firstLine="420"/>
         <w:rPr>
           <w:sz w:val="24"/>
-        </w:rPr>
-      </w:pPr>
-      <w:r>
-        <w:rPr>
-          <w:sz w:val="24"/>
+          <w:highlight w:val="yellow"/>
+        </w:rPr>
+      </w:pPr>
+      <w:r>
+        <w:rPr>
+          <w:sz w:val="24"/>
+          <w:highlight w:val="yellow"/>
         </w:rPr>
         <w:t>重点介绍自己所做的工作部分。</w:t>
       </w:r>
@@ -1826,9 +2756,18 @@
       <w:pPr>
         <w:ind w:firstLine="420"/>
         <w:rPr>
-          <w:sz w:val="24"/>
-        </w:rPr>
-      </w:pPr>
+          <w:rFonts w:hint="eastAsia"/>
+          <w:sz w:val="24"/>
+        </w:rPr>
+      </w:pPr>
+      <w:r>
+        <w:rPr>
+          <w:rFonts w:hint="eastAsia"/>
+          <w:sz w:val="24"/>
+          <w:highlight w:val="yellow"/>
+        </w:rPr>
+        <w:t>加一些截图</w:t>
+      </w:r>
     </w:p>
     <w:p>
       <w:pPr>
@@ -1837,6 +2776,297 @@
           <w:sz w:val="24"/>
         </w:rPr>
       </w:pPr>
+    </w:p>
+    <w:p>
+      <w:pPr>
+        <w:ind w:firstLine="420"/>
+        <w:rPr>
+          <w:sz w:val="24"/>
+        </w:rPr>
+      </w:pPr>
+      <w:r>
+        <w:rPr>
+          <w:rFonts w:hint="eastAsia"/>
+          <w:sz w:val="24"/>
+        </w:rPr>
+        <w:t>司机：司机上车后，穿戴好传感器</w:t>
+      </w:r>
+      <w:r>
+        <w:rPr>
+          <w:rFonts w:hint="eastAsia"/>
+          <w:sz w:val="24"/>
+        </w:rPr>
+        <w:t>设备</w:t>
+      </w:r>
+      <w:r>
+        <w:rPr>
+          <w:rFonts w:hint="eastAsia"/>
+          <w:sz w:val="24"/>
+        </w:rPr>
+        <w:t>，在</w:t>
+      </w:r>
+      <w:r>
+        <w:rPr>
+          <w:rFonts w:hint="eastAsia"/>
+          <w:sz w:val="24"/>
+        </w:rPr>
+        <w:t>A</w:t>
+      </w:r>
+      <w:r>
+        <w:rPr>
+          <w:sz w:val="24"/>
+        </w:rPr>
+        <w:t>ndroid</w:t>
+      </w:r>
+      <w:r>
+        <w:rPr>
+          <w:rFonts w:hint="eastAsia"/>
+          <w:sz w:val="24"/>
+        </w:rPr>
+        <w:t>平板登录</w:t>
+      </w:r>
+      <w:r>
+        <w:rPr>
+          <w:rFonts w:hint="eastAsia"/>
+          <w:sz w:val="24"/>
+        </w:rPr>
+        <w:t>a</w:t>
+      </w:r>
+      <w:r>
+        <w:rPr>
+          <w:sz w:val="24"/>
+        </w:rPr>
+        <w:t>pp</w:t>
+      </w:r>
+      <w:r>
+        <w:rPr>
+          <w:rFonts w:hint="eastAsia"/>
+          <w:sz w:val="24"/>
+        </w:rPr>
+        <w:t>。传感器持续采样司机体征数据，并拍摄司机照片，通过</w:t>
+      </w:r>
+      <w:r>
+        <w:rPr>
+          <w:rFonts w:hint="eastAsia"/>
+          <w:sz w:val="24"/>
+        </w:rPr>
+        <w:t>a</w:t>
+      </w:r>
+      <w:r>
+        <w:rPr>
+          <w:sz w:val="24"/>
+        </w:rPr>
+        <w:t>pp</w:t>
+      </w:r>
+      <w:r>
+        <w:rPr>
+          <w:rFonts w:hint="eastAsia"/>
+          <w:sz w:val="24"/>
+        </w:rPr>
+        <w:t>定时将司机的心率、体温、血压、血氧等指标以及图片传送到服务端。</w:t>
+      </w:r>
+    </w:p>
+    <w:p>
+      <w:pPr>
+        <w:ind w:firstLine="420"/>
+        <w:rPr>
+          <w:sz w:val="24"/>
+        </w:rPr>
+      </w:pPr>
+      <w:r>
+        <w:rPr>
+          <w:rFonts w:hint="eastAsia"/>
+          <w:sz w:val="24"/>
+        </w:rPr>
+        <w:t>当司机</w:t>
+      </w:r>
+      <w:r>
+        <w:rPr>
+          <w:rFonts w:hint="eastAsia"/>
+          <w:sz w:val="24"/>
+        </w:rPr>
+        <w:t>抽烟时，服务器会判定此为异常情况，</w:t>
+      </w:r>
+      <w:r>
+        <w:rPr>
+          <w:rFonts w:hint="eastAsia"/>
+          <w:sz w:val="24"/>
+        </w:rPr>
+        <w:t>a</w:t>
+      </w:r>
+      <w:r>
+        <w:rPr>
+          <w:sz w:val="24"/>
+        </w:rPr>
+        <w:t>pp</w:t>
+      </w:r>
+      <w:r>
+        <w:rPr>
+          <w:rFonts w:hint="eastAsia"/>
+          <w:sz w:val="24"/>
+        </w:rPr>
+        <w:t>向司机发出语音提示。</w:t>
+      </w:r>
+    </w:p>
+    <w:p>
+      <w:pPr>
+        <w:ind w:firstLine="420"/>
+        <w:rPr>
+          <w:rFonts w:hint="eastAsia"/>
+          <w:sz w:val="24"/>
+        </w:rPr>
+      </w:pPr>
+      <w:r>
+        <w:rPr>
+          <w:rFonts w:hint="eastAsia"/>
+          <w:sz w:val="24"/>
+        </w:rPr>
+        <w:t>司机也可自主向管理员发送语音。</w:t>
+      </w:r>
+    </w:p>
+    <w:p>
+      <w:pPr>
+        <w:ind w:firstLine="420"/>
+        <w:rPr>
+          <w:sz w:val="24"/>
+        </w:rPr>
+      </w:pPr>
+    </w:p>
+    <w:p>
+      <w:pPr>
+        <w:ind w:firstLine="420"/>
+        <w:rPr>
+          <w:sz w:val="24"/>
+        </w:rPr>
+      </w:pPr>
+      <w:r>
+        <w:rPr>
+          <w:rFonts w:hint="eastAsia"/>
+          <w:sz w:val="24"/>
+        </w:rPr>
+        <w:t>管理</w:t>
+      </w:r>
+      <w:r>
+        <w:rPr>
+          <w:rFonts w:hint="eastAsia"/>
+          <w:sz w:val="24"/>
+        </w:rPr>
+        <w:t>：</w:t>
+      </w:r>
+      <w:r>
+        <w:rPr>
+          <w:rFonts w:hint="eastAsia"/>
+          <w:sz w:val="24"/>
+        </w:rPr>
+        <w:t>管理员可以在</w:t>
+      </w:r>
+      <w:r>
+        <w:rPr>
+          <w:rFonts w:hint="eastAsia"/>
+          <w:sz w:val="24"/>
+        </w:rPr>
+        <w:t>w</w:t>
+      </w:r>
+      <w:r>
+        <w:rPr>
+          <w:sz w:val="24"/>
+        </w:rPr>
+        <w:t>eb</w:t>
+      </w:r>
+      <w:r>
+        <w:rPr>
+          <w:rFonts w:hint="eastAsia"/>
+          <w:sz w:val="24"/>
+        </w:rPr>
+        <w:t>端登录，浏览本市所有公交线路的运行情况。当服务器判定司机体征异常（比如心率偏高，或者与乘客产生冲突），管理员可以在主页面中左下角看到</w:t>
+      </w:r>
+      <w:r>
+        <w:rPr>
+          <w:rFonts w:hint="eastAsia"/>
+          <w:sz w:val="24"/>
+        </w:rPr>
+        <w:t>异常提示，并可以与司机联系；当司机主动向管理员发送语音时，管理员也可以在主页面左下角看到消息提示，并听到留言录音。</w:t>
+      </w:r>
+    </w:p>
+    <w:p>
+      <w:pPr>
+        <w:ind w:firstLine="420"/>
+        <w:rPr>
+          <w:sz w:val="24"/>
+        </w:rPr>
+      </w:pPr>
+      <w:r>
+        <w:rPr>
+          <w:rFonts w:hint="eastAsia"/>
+          <w:sz w:val="24"/>
+        </w:rPr>
+        <w:t>管理员可以在“司机”页面，看到单独司机的实时图像、生理指标，以及对司机一段时间依赖的状态分析建议。</w:t>
+      </w:r>
+    </w:p>
+    <w:p>
+      <w:pPr>
+        <w:ind w:firstLine="420"/>
+        <w:rPr>
+          <w:rFonts w:hint="eastAsia"/>
+          <w:sz w:val="24"/>
+        </w:rPr>
+      </w:pPr>
+      <w:r>
+        <w:rPr>
+          <w:rFonts w:hint="eastAsia"/>
+          <w:sz w:val="24"/>
+        </w:rPr>
+        <w:t>管理员可以在“邮箱”页面，查看所有已读、未读的司机留言录音，以及相应司机的照片。</w:t>
+      </w:r>
+    </w:p>
+    <w:p>
+      <w:pPr>
+        <w:ind w:firstLine="420"/>
+        <w:rPr>
+          <w:sz w:val="24"/>
+        </w:rPr>
+      </w:pPr>
+      <w:r>
+        <w:rPr>
+          <w:noProof/>
+        </w:rPr>
+        <w:lastRenderedPageBreak/>
+        <w:drawing>
+          <wp:inline distT="0" distB="0" distL="0" distR="0" wp14:anchorId="466EC75A" wp14:editId="3A6ED4AE">
+            <wp:extent cx="3930650" cy="1929833"/>
+            <wp:effectExtent l="0" t="0" r="0" b="0"/>
+            <wp:docPr id="2" name="图片 2"/>
+            <wp:cNvGraphicFramePr>
+              <a:graphicFrameLocks xmlns:a="http://schemas.openxmlformats.org/drawingml/2006/main" noChangeAspect="1"/>
+            </wp:cNvGraphicFramePr>
+            <a:graphic xmlns:a="http://schemas.openxmlformats.org/drawingml/2006/main">
+              <a:graphicData uri="http://schemas.openxmlformats.org/drawingml/2006/picture">
+                <pic:pic xmlns:pic="http://schemas.openxmlformats.org/drawingml/2006/picture">
+                  <pic:nvPicPr>
+                    <pic:cNvPr id="1" name=""/>
+                    <pic:cNvPicPr/>
+                  </pic:nvPicPr>
+                  <pic:blipFill>
+                    <a:blip r:embed="rId11"/>
+                    <a:stretch>
+                      <a:fillRect/>
+                    </a:stretch>
+                  </pic:blipFill>
+                  <pic:spPr>
+                    <a:xfrm>
+                      <a:off x="0" y="0"/>
+                      <a:ext cx="3935885" cy="1932403"/>
+                    </a:xfrm>
+                    <a:prstGeom prst="rect">
+                      <a:avLst/>
+                    </a:prstGeom>
+                  </pic:spPr>
+                </pic:pic>
+              </a:graphicData>
+            </a:graphic>
+          </wp:inline>
+        </w:drawing>
+      </w:r>
     </w:p>
     <w:p>
       <w:pPr>
@@ -2155,6 +3385,7 @@
           <w:sz w:val="36"/>
           <w:szCs w:val="32"/>
         </w:rPr>
+        <w:lastRenderedPageBreak/>
         <w:t>教师评语评分</w:t>
       </w:r>
     </w:p>
@@ -2448,6 +3679,44 @@
     </w:sectPr>
   </w:body>
 </w:document>
+</file>
+
+<file path=word/endnotes.xml><?xml version="1.0" encoding="utf-8"?>
+<w:endnotes xmlns:wpc="http://schemas.microsoft.com/office/word/2010/wordprocessingCanvas" xmlns:cx="http://schemas.microsoft.com/office/drawing/2014/chartex" xmlns:cx1="http://schemas.microsoft.com/office/drawing/2015/9/8/chartex" xmlns:cx2="http://schemas.microsoft.com/office/drawing/2015/10/21/chartex" xmlns:cx3="http://schemas.microsoft.com/office/drawing/2016/5/9/chartex" xmlns:cx4="http://schemas.microsoft.com/office/drawing/2016/5/10/chartex" xmlns:cx5="http://schemas.microsoft.com/office/drawing/2016/5/11/chartex" xmlns:cx6="http://schemas.microsoft.com/office/drawing/2016/5/12/chartex" xmlns:cx7="http://schemas.microsoft.com/office/drawing/2016/5/13/chartex" xmlns:cx8="http://schemas.microsoft.com/office/drawing/2016/5/14/chartex" xmlns:mc="http://schemas.openxmlformats.org/markup-compatibility/2006" xmlns:aink="http://schemas.microsoft.com/office/drawing/2016/ink" xmlns:am3d="http://schemas.microsoft.com/office/drawing/2017/model3d" xmlns:o="urn:schemas-microsoft-com:office:office" xmlns:r="http://schemas.openxmlformats.org/officeDocument/2006/relationships" xmlns:m="http://schemas.openxmlformats.org/officeDocument/2006/math" xmlns:v="urn:schemas-microsoft-com:vml" xmlns:wp14="http://schemas.microsoft.com/office/word/2010/wordprocessingDrawing" xmlns:wp="http://schemas.openxmlformats.org/drawingml/2006/wordprocessingDrawing" xmlns:w10="urn:schemas-microsoft-com:office:word" xmlns:w="http://schemas.openxmlformats.org/wordprocessingml/2006/main" xmlns:w14="http://schemas.microsoft.com/office/word/2010/wordml" xmlns:w15="http://schemas.microsoft.com/office/word/2012/wordml" xmlns:w16cid="http://schemas.microsoft.com/office/word/2016/wordml/cid" xmlns:w16se="http://schemas.microsoft.com/office/word/2015/wordml/symex" xmlns:wpg="http://schemas.microsoft.com/office/word/2010/wordprocessingGroup" xmlns:wpi="http://schemas.microsoft.com/office/word/2010/wordprocessingInk" xmlns:wne="http://schemas.microsoft.com/office/word/2006/wordml" xmlns:wps="http://schemas.microsoft.com/office/word/2010/wordprocessingShape" mc:Ignorable="w14 w15 w16se w16cid wp14">
+  <w:endnote w:type="separator" w:id="-1">
+    <w:p>
+      <w:r>
+        <w:separator/>
+      </w:r>
+    </w:p>
+  </w:endnote>
+  <w:endnote w:type="continuationSeparator" w:id="0">
+    <w:p>
+      <w:r>
+        <w:continuationSeparator/>
+      </w:r>
+    </w:p>
+  </w:endnote>
+</w:endnotes>
+</file>
+
+<file path=word/footnotes.xml><?xml version="1.0" encoding="utf-8"?>
+<w:footnotes xmlns:wpc="http://schemas.microsoft.com/office/word/2010/wordprocessingCanvas" xmlns:cx="http://schemas.microsoft.com/office/drawing/2014/chartex" xmlns:cx1="http://schemas.microsoft.com/office/drawing/2015/9/8/chartex" xmlns:cx2="http://schemas.microsoft.com/office/drawing/2015/10/21/chartex" xmlns:cx3="http://schemas.microsoft.com/office/drawing/2016/5/9/chartex" xmlns:cx4="http://schemas.microsoft.com/office/drawing/2016/5/10/chartex" xmlns:cx5="http://schemas.microsoft.com/office/drawing/2016/5/11/chartex" xmlns:cx6="http://schemas.microsoft.com/office/drawing/2016/5/12/chartex" xmlns:cx7="http://schemas.microsoft.com/office/drawing/2016/5/13/chartex" xmlns:cx8="http://schemas.microsoft.com/office/drawing/2016/5/14/chartex" xmlns:mc="http://schemas.openxmlformats.org/markup-compatibility/2006" xmlns:aink="http://schemas.microsoft.com/office/drawing/2016/ink" xmlns:am3d="http://schemas.microsoft.com/office/drawing/2017/model3d" xmlns:o="urn:schemas-microsoft-com:office:office" xmlns:r="http://schemas.openxmlformats.org/officeDocument/2006/relationships" xmlns:m="http://schemas.openxmlformats.org/officeDocument/2006/math" xmlns:v="urn:schemas-microsoft-com:vml" xmlns:wp14="http://schemas.microsoft.com/office/word/2010/wordprocessingDrawing" xmlns:wp="http://schemas.openxmlformats.org/drawingml/2006/wordprocessingDrawing" xmlns:w10="urn:schemas-microsoft-com:office:word" xmlns:w="http://schemas.openxmlformats.org/wordprocessingml/2006/main" xmlns:w14="http://schemas.microsoft.com/office/word/2010/wordml" xmlns:w15="http://schemas.microsoft.com/office/word/2012/wordml" xmlns:w16cid="http://schemas.microsoft.com/office/word/2016/wordml/cid" xmlns:w16se="http://schemas.microsoft.com/office/word/2015/wordml/symex" xmlns:wpg="http://schemas.microsoft.com/office/word/2010/wordprocessingGroup" xmlns:wpi="http://schemas.microsoft.com/office/word/2010/wordprocessingInk" xmlns:wne="http://schemas.microsoft.com/office/word/2006/wordml" xmlns:wps="http://schemas.microsoft.com/office/word/2010/wordprocessingShape" mc:Ignorable="w14 w15 w16se w16cid wp14">
+  <w:footnote w:type="separator" w:id="-1">
+    <w:p>
+      <w:r>
+        <w:separator/>
+      </w:r>
+    </w:p>
+  </w:footnote>
+  <w:footnote w:type="continuationSeparator" w:id="0">
+    <w:p>
+      <w:r>
+        <w:continuationSeparator/>
+      </w:r>
+    </w:p>
+  </w:footnote>
+</w:footnotes>
 </file>
 
 <file path=word/numbering.xml><?xml version="1.0" encoding="utf-8"?>
@@ -2931,6 +4200,67 @@
       <w:ind w:firstLineChars="200" w:firstLine="420"/>
     </w:pPr>
   </w:style>
+  <w:style w:type="paragraph" w:styleId="a5">
+    <w:name w:val="header"/>
+    <w:basedOn w:val="a"/>
+    <w:link w:val="a6"/>
+    <w:rsid w:val="00E61C96"/>
+    <w:pPr>
+      <w:pBdr>
+        <w:bottom w:val="single" w:sz="6" w:space="1" w:color="auto"/>
+      </w:pBdr>
+      <w:tabs>
+        <w:tab w:val="center" w:pos="4153"/>
+        <w:tab w:val="right" w:pos="8306"/>
+      </w:tabs>
+      <w:snapToGrid w:val="0"/>
+      <w:jc w:val="center"/>
+    </w:pPr>
+    <w:rPr>
+      <w:sz w:val="18"/>
+      <w:szCs w:val="18"/>
+    </w:rPr>
+  </w:style>
+  <w:style w:type="character" w:customStyle="1" w:styleId="a6">
+    <w:name w:val="页眉 字符"/>
+    <w:basedOn w:val="a0"/>
+    <w:link w:val="a5"/>
+    <w:rsid w:val="00E61C96"/>
+    <w:rPr>
+      <w:kern w:val="2"/>
+      <w:sz w:val="18"/>
+      <w:szCs w:val="18"/>
+    </w:rPr>
+  </w:style>
+  <w:style w:type="paragraph" w:styleId="a7">
+    <w:name w:val="footer"/>
+    <w:basedOn w:val="a"/>
+    <w:link w:val="a8"/>
+    <w:rsid w:val="00E61C96"/>
+    <w:pPr>
+      <w:tabs>
+        <w:tab w:val="center" w:pos="4153"/>
+        <w:tab w:val="right" w:pos="8306"/>
+      </w:tabs>
+      <w:snapToGrid w:val="0"/>
+      <w:jc w:val="left"/>
+    </w:pPr>
+    <w:rPr>
+      <w:sz w:val="18"/>
+      <w:szCs w:val="18"/>
+    </w:rPr>
+  </w:style>
+  <w:style w:type="character" w:customStyle="1" w:styleId="a8">
+    <w:name w:val="页脚 字符"/>
+    <w:basedOn w:val="a0"/>
+    <w:link w:val="a7"/>
+    <w:rsid w:val="00E61C96"/>
+    <w:rPr>
+      <w:kern w:val="2"/>
+      <w:sz w:val="18"/>
+      <w:szCs w:val="18"/>
+    </w:rPr>
+  </w:style>
 </w:styles>
 </file>
 

</xml_diff>